<commit_message>
feat: spring boot/19 validate表单验证
</commit_message>
<xml_diff>
--- a/10 theamleaf/1.thymeleaf.docx
+++ b/10 theamleaf/1.thymeleaf.docx
@@ -98,7 +98,7 @@
                     <pic:cNvPicPr/>
                   </pic:nvPicPr>
                   <pic:blipFill>
-                    <a:blip r:embed="rId4"/>
+                    <a:blip r:embed="rId6"/>
                     <a:stretch>
                       <a:fillRect/>
                     </a:stretch>
@@ -9414,10 +9414,7 @@
         <w:t>&gt;</w:t>
       </w:r>
     </w:p>
-    <w:p>
-      <w:bookmarkStart w:id="0" w:name="_GoBack"/>
-      <w:bookmarkEnd w:id="0"/>
-    </w:p>
+    <w:p/>
     <w:p>
       <w:pPr>
         <w:pStyle w:val="2"/>
@@ -14638,6 +14635,57 @@
     <w:p/>
     <w:p/>
     <w:p/>
+    <w:p/>
+    <w:p/>
+    <w:p/>
+    <w:p/>
+    <w:p/>
+    <w:p/>
+    <w:p/>
+    <w:p/>
+    <w:p/>
+    <w:p/>
+    <w:p/>
+    <w:p/>
+    <w:p/>
+    <w:p/>
+    <w:p/>
+    <w:p/>
+    <w:p/>
+    <w:p/>
+    <w:p/>
+    <w:p/>
+    <w:p>
+      <w:pPr>
+        <w:rPr>
+          <w:rFonts w:hint="eastAsia"/>
+        </w:rPr>
+      </w:pPr>
+    </w:p>
+    <w:p>
+      <w:pPr>
+        <w:pStyle w:val="1"/>
+      </w:pPr>
+      <w:r>
+        <w:rPr>
+          <w:rFonts w:hint="eastAsia"/>
+        </w:rPr>
+        <w:lastRenderedPageBreak/>
+        <w:t>5.</w:t>
+      </w:r>
+      <w:r>
+        <w:rPr>
+          <w:rFonts w:hint="eastAsia"/>
+        </w:rPr>
+        <w:t>thymeleaf</w:t>
+      </w:r>
+      <w:r>
+        <w:t xml:space="preserve"> </w:t>
+      </w:r>
+      <w:r>
+        <w:t>方言</w:t>
+      </w:r>
+    </w:p>
     <w:p>
       <w:pPr>
         <w:pStyle w:val="2"/>
@@ -14645,9 +14693,1414 @@
       <w:r>
         <w:rPr>
           <w:rFonts w:hint="eastAsia"/>
+          <w:noProof/>
         </w:rPr>
-        <w:t>5.</w:t>
+        <mc:AlternateContent>
+          <mc:Choice Requires="wps">
+            <w:drawing>
+              <wp:anchor distT="0" distB="0" distL="114300" distR="114300" simplePos="0" relativeHeight="251666432" behindDoc="0" locked="0" layoutInCell="1" allowOverlap="1">
+                <wp:simplePos x="0" y="0"/>
+                <wp:positionH relativeFrom="column">
+                  <wp:posOffset>-790575</wp:posOffset>
+                </wp:positionH>
+                <wp:positionV relativeFrom="paragraph">
+                  <wp:posOffset>517525</wp:posOffset>
+                </wp:positionV>
+                <wp:extent cx="6829425" cy="2457450"/>
+                <wp:effectExtent l="0" t="0" r="28575" b="19050"/>
+                <wp:wrapNone/>
+                <wp:docPr id="9" name="文本框 9"/>
+                <wp:cNvGraphicFramePr/>
+                <a:graphic xmlns:a="http://schemas.openxmlformats.org/drawingml/2006/main">
+                  <a:graphicData uri="http://schemas.microsoft.com/office/word/2010/wordprocessingShape">
+                    <wps:wsp>
+                      <wps:cNvSpPr txBox="1"/>
+                      <wps:spPr>
+                        <a:xfrm>
+                          <a:off x="0" y="0"/>
+                          <a:ext cx="6829425" cy="2457450"/>
+                        </a:xfrm>
+                        <a:prstGeom prst="rect">
+                          <a:avLst/>
+                        </a:prstGeom>
+                        <a:solidFill>
+                          <a:schemeClr val="lt1"/>
+                        </a:solidFill>
+                        <a:ln w="6350">
+                          <a:solidFill>
+                            <a:prstClr val="black"/>
+                          </a:solidFill>
+                        </a:ln>
+                        <a:effectLst/>
+                      </wps:spPr>
+                      <wps:style>
+                        <a:lnRef idx="0">
+                          <a:schemeClr val="accent1"/>
+                        </a:lnRef>
+                        <a:fillRef idx="0">
+                          <a:schemeClr val="accent1"/>
+                        </a:fillRef>
+                        <a:effectRef idx="0">
+                          <a:schemeClr val="accent1"/>
+                        </a:effectRef>
+                        <a:fontRef idx="minor">
+                          <a:schemeClr val="dk1"/>
+                        </a:fontRef>
+                      </wps:style>
+                      <wps:txbx>
+                        <w:txbxContent>
+                          <w:p>
+                            <w:pPr>
+                              <w:widowControl/>
+                              <w:shd w:val="clear" w:color="auto" w:fill="FFFFFF"/>
+                              <w:tabs>
+                                <w:tab w:val="left" w:pos="916"/>
+                                <w:tab w:val="left" w:pos="1832"/>
+                                <w:tab w:val="left" w:pos="2748"/>
+                                <w:tab w:val="left" w:pos="3664"/>
+                                <w:tab w:val="left" w:pos="4580"/>
+                                <w:tab w:val="left" w:pos="5496"/>
+                                <w:tab w:val="left" w:pos="6412"/>
+                                <w:tab w:val="left" w:pos="7328"/>
+                                <w:tab w:val="left" w:pos="8244"/>
+                                <w:tab w:val="left" w:pos="9160"/>
+                                <w:tab w:val="left" w:pos="10076"/>
+                                <w:tab w:val="left" w:pos="10992"/>
+                                <w:tab w:val="left" w:pos="11908"/>
+                                <w:tab w:val="left" w:pos="12824"/>
+                                <w:tab w:val="left" w:pos="13740"/>
+                                <w:tab w:val="left" w:pos="14656"/>
+                              </w:tabs>
+                              <w:jc w:val="left"/>
+                              <w:rPr>
+                                <w:rFonts w:ascii="宋体" w:eastAsia="宋体" w:hAnsi="宋体" w:cs="宋体"/>
+                                <w:color w:val="000000"/>
+                                <w:kern w:val="0"/>
+                                <w:sz w:val="27"/>
+                                <w:szCs w:val="27"/>
+                              </w:rPr>
+                            </w:pPr>
+                            <w:r>
+                              <w:rPr>
+                                <w:rFonts w:ascii="宋体" w:eastAsia="宋体" w:hAnsi="宋体" w:cs="宋体" w:hint="eastAsia"/>
+                                <w:color w:val="000000"/>
+                                <w:kern w:val="0"/>
+                                <w:sz w:val="27"/>
+                                <w:szCs w:val="27"/>
+                                <w:shd w:val="clear" w:color="auto" w:fill="EFEFEF"/>
+                              </w:rPr>
+                              <w:t>&lt;</w:t>
+                            </w:r>
+                            <w:r>
+                              <w:rPr>
+                                <w:rFonts w:ascii="宋体" w:eastAsia="宋体" w:hAnsi="宋体" w:cs="宋体" w:hint="eastAsia"/>
+                                <w:b/>
+                                <w:bCs/>
+                                <w:color w:val="000080"/>
+                                <w:kern w:val="0"/>
+                                <w:sz w:val="27"/>
+                                <w:szCs w:val="27"/>
+                                <w:shd w:val="clear" w:color="auto" w:fill="EFEFEF"/>
+                              </w:rPr>
+                              <w:t xml:space="preserve">select </w:t>
+                            </w:r>
+                            <w:r>
+                              <w:rPr>
+                                <w:rFonts w:ascii="宋体" w:eastAsia="宋体" w:hAnsi="宋体" w:cs="宋体" w:hint="eastAsia"/>
+                                <w:b/>
+                                <w:bCs/>
+                                <w:color w:val="0000FF"/>
+                                <w:kern w:val="0"/>
+                                <w:sz w:val="27"/>
+                                <w:szCs w:val="27"/>
+                                <w:shd w:val="clear" w:color="auto" w:fill="EFEFEF"/>
+                              </w:rPr>
+                              <w:t xml:space="preserve">id = </w:t>
+                            </w:r>
+                            <w:r>
+                              <w:rPr>
+                                <w:rFonts w:ascii="宋体" w:eastAsia="宋体" w:hAnsi="宋体" w:cs="宋体" w:hint="eastAsia"/>
+                                <w:b/>
+                                <w:bCs/>
+                                <w:color w:val="008000"/>
+                                <w:kern w:val="0"/>
+                                <w:sz w:val="27"/>
+                                <w:szCs w:val="27"/>
+                                <w:shd w:val="clear" w:color="auto" w:fill="EFEFEF"/>
+                              </w:rPr>
+                              <w:t xml:space="preserve">"ethnic" </w:t>
+                            </w:r>
+                            <w:r>
+                              <w:rPr>
+                                <w:rFonts w:ascii="宋体" w:eastAsia="宋体" w:hAnsi="宋体" w:cs="宋体" w:hint="eastAsia"/>
+                                <w:b/>
+                                <w:bCs/>
+                                <w:color w:val="0000FF"/>
+                                <w:kern w:val="0"/>
+                                <w:sz w:val="27"/>
+                                <w:szCs w:val="27"/>
+                                <w:shd w:val="clear" w:color="auto" w:fill="EFEFEF"/>
+                              </w:rPr>
+                              <w:t>name=</w:t>
+                            </w:r>
+                            <w:r>
+                              <w:rPr>
+                                <w:rFonts w:ascii="宋体" w:eastAsia="宋体" w:hAnsi="宋体" w:cs="宋体" w:hint="eastAsia"/>
+                                <w:b/>
+                                <w:bCs/>
+                                <w:color w:val="008000"/>
+                                <w:kern w:val="0"/>
+                                <w:sz w:val="27"/>
+                                <w:szCs w:val="27"/>
+                                <w:shd w:val="clear" w:color="auto" w:fill="EFEFEF"/>
+                              </w:rPr>
+                              <w:t>"ethnic"</w:t>
+                            </w:r>
+                            <w:r>
+                              <w:rPr>
+                                <w:rFonts w:ascii="宋体" w:eastAsia="宋体" w:hAnsi="宋体" w:cs="宋体" w:hint="eastAsia"/>
+                                <w:b/>
+                                <w:bCs/>
+                                <w:color w:val="0000FF"/>
+                                <w:kern w:val="0"/>
+                                <w:sz w:val="27"/>
+                                <w:szCs w:val="27"/>
+                                <w:shd w:val="clear" w:color="auto" w:fill="EFEFEF"/>
+                              </w:rPr>
+                              <w:t>class=</w:t>
+                            </w:r>
+                            <w:r>
+                              <w:rPr>
+                                <w:rFonts w:ascii="宋体" w:eastAsia="宋体" w:hAnsi="宋体" w:cs="宋体" w:hint="eastAsia"/>
+                                <w:b/>
+                                <w:bCs/>
+                                <w:color w:val="008000"/>
+                                <w:kern w:val="0"/>
+                                <w:sz w:val="27"/>
+                                <w:szCs w:val="27"/>
+                                <w:shd w:val="clear" w:color="auto" w:fill="EFEFEF"/>
+                              </w:rPr>
+                              <w:t>"form-control"</w:t>
+                            </w:r>
+                            <w:r>
+                              <w:rPr>
+                                <w:rFonts w:ascii="宋体" w:eastAsia="宋体" w:hAnsi="宋体" w:cs="宋体" w:hint="eastAsia"/>
+                                <w:color w:val="000000"/>
+                                <w:kern w:val="0"/>
+                                <w:sz w:val="27"/>
+                                <w:szCs w:val="27"/>
+                                <w:shd w:val="clear" w:color="auto" w:fill="EFEFEF"/>
+                              </w:rPr>
+                              <w:t>&gt;</w:t>
+                            </w:r>
+                            <w:r>
+                              <w:rPr>
+                                <w:rFonts w:ascii="宋体" w:eastAsia="宋体" w:hAnsi="宋体" w:cs="宋体" w:hint="eastAsia"/>
+                                <w:color w:val="000000"/>
+                                <w:kern w:val="0"/>
+                                <w:sz w:val="27"/>
+                                <w:szCs w:val="27"/>
+                              </w:rPr>
+                              <w:br/>
+                              <w:t xml:space="preserve">    </w:t>
+                            </w:r>
+                            <w:r>
+                              <w:rPr>
+                                <w:rFonts w:ascii="宋体" w:eastAsia="宋体" w:hAnsi="宋体" w:cs="宋体" w:hint="eastAsia"/>
+                                <w:color w:val="000000"/>
+                                <w:kern w:val="0"/>
+                                <w:sz w:val="27"/>
+                                <w:szCs w:val="27"/>
+                                <w:shd w:val="clear" w:color="auto" w:fill="EFEFEF"/>
+                              </w:rPr>
+                              <w:t>&lt;</w:t>
+                            </w:r>
+                            <w:r>
+                              <w:rPr>
+                                <w:rFonts w:ascii="宋体" w:eastAsia="宋体" w:hAnsi="宋体" w:cs="宋体" w:hint="eastAsia"/>
+                                <w:b/>
+                                <w:bCs/>
+                                <w:color w:val="000080"/>
+                                <w:kern w:val="0"/>
+                                <w:sz w:val="27"/>
+                                <w:szCs w:val="27"/>
+                                <w:shd w:val="clear" w:color="auto" w:fill="EFEFEF"/>
+                              </w:rPr>
+                              <w:t xml:space="preserve">option </w:t>
+                            </w:r>
+                            <w:r>
+                              <w:rPr>
+                                <w:rFonts w:ascii="宋体" w:eastAsia="宋体" w:hAnsi="宋体" w:cs="宋体" w:hint="eastAsia"/>
+                                <w:b/>
+                                <w:bCs/>
+                                <w:color w:val="660E7A"/>
+                                <w:kern w:val="0"/>
+                                <w:sz w:val="27"/>
+                                <w:szCs w:val="27"/>
+                                <w:shd w:val="clear" w:color="auto" w:fill="EFEFEF"/>
+                              </w:rPr>
+                              <w:t>th</w:t>
+                            </w:r>
+                            <w:r>
+                              <w:rPr>
+                                <w:rFonts w:ascii="宋体" w:eastAsia="宋体" w:hAnsi="宋体" w:cs="宋体" w:hint="eastAsia"/>
+                                <w:b/>
+                                <w:bCs/>
+                                <w:color w:val="0000FF"/>
+                                <w:kern w:val="0"/>
+                                <w:sz w:val="27"/>
+                                <w:szCs w:val="27"/>
+                                <w:shd w:val="clear" w:color="auto" w:fill="EFEFEF"/>
+                              </w:rPr>
+                              <w:t>:each=</w:t>
+                            </w:r>
+                            <w:r>
+                              <w:rPr>
+                                <w:rFonts w:ascii="宋体" w:eastAsia="宋体" w:hAnsi="宋体" w:cs="宋体" w:hint="eastAsia"/>
+                                <w:b/>
+                                <w:bCs/>
+                                <w:color w:val="008000"/>
+                                <w:kern w:val="0"/>
+                                <w:sz w:val="27"/>
+                                <w:szCs w:val="27"/>
+                                <w:highlight w:val="yellow"/>
+                                <w:shd w:val="clear" w:color="auto" w:fill="EFEFEF"/>
+                              </w:rPr>
+                              <w:t>"ethnic, ethnicS : ${allEthnics}"</w:t>
+                            </w:r>
+                            <w:r>
+                              <w:rPr>
+                                <w:rFonts w:ascii="宋体" w:eastAsia="宋体" w:hAnsi="宋体" w:cs="宋体" w:hint="eastAsia"/>
+                                <w:b/>
+                                <w:bCs/>
+                                <w:color w:val="008000"/>
+                                <w:kern w:val="0"/>
+                                <w:sz w:val="27"/>
+                                <w:szCs w:val="27"/>
+                                <w:shd w:val="clear" w:color="auto" w:fill="EFEFEF"/>
+                              </w:rPr>
+                              <w:t xml:space="preserve"> </w:t>
+                            </w:r>
+                            <w:r>
+                              <w:rPr>
+                                <w:rFonts w:ascii="宋体" w:eastAsia="宋体" w:hAnsi="宋体" w:cs="宋体" w:hint="eastAsia"/>
+                                <w:b/>
+                                <w:bCs/>
+                                <w:color w:val="660E7A"/>
+                                <w:kern w:val="0"/>
+                                <w:sz w:val="27"/>
+                                <w:szCs w:val="27"/>
+                                <w:shd w:val="clear" w:color="auto" w:fill="EFEFEF"/>
+                              </w:rPr>
+                              <w:t>th</w:t>
+                            </w:r>
+                            <w:r>
+                              <w:rPr>
+                                <w:rFonts w:ascii="宋体" w:eastAsia="宋体" w:hAnsi="宋体" w:cs="宋体" w:hint="eastAsia"/>
+                                <w:b/>
+                                <w:bCs/>
+                                <w:color w:val="0000FF"/>
+                                <w:kern w:val="0"/>
+                                <w:sz w:val="27"/>
+                                <w:szCs w:val="27"/>
+                                <w:shd w:val="clear" w:color="auto" w:fill="EFEFEF"/>
+                              </w:rPr>
+                              <w:t>:value=</w:t>
+                            </w:r>
+                            <w:r>
+                              <w:rPr>
+                                <w:rFonts w:ascii="宋体" w:eastAsia="宋体" w:hAnsi="宋体" w:cs="宋体" w:hint="eastAsia"/>
+                                <w:b/>
+                                <w:bCs/>
+                                <w:color w:val="008000"/>
+                                <w:kern w:val="0"/>
+                                <w:sz w:val="27"/>
+                                <w:szCs w:val="27"/>
+                                <w:shd w:val="clear" w:color="auto" w:fill="EFEFEF"/>
+                              </w:rPr>
+                              <w:t xml:space="preserve">"${ethnic.key}" </w:t>
+                            </w:r>
+                            <w:r>
+                              <w:rPr>
+                                <w:rFonts w:ascii="宋体" w:eastAsia="宋体" w:hAnsi="宋体" w:cs="宋体" w:hint="eastAsia"/>
+                                <w:b/>
+                                <w:bCs/>
+                                <w:color w:val="660E7A"/>
+                                <w:kern w:val="0"/>
+                                <w:sz w:val="27"/>
+                                <w:szCs w:val="27"/>
+                                <w:shd w:val="clear" w:color="auto" w:fill="EFEFEF"/>
+                              </w:rPr>
+                              <w:t>th</w:t>
+                            </w:r>
+                            <w:r>
+                              <w:rPr>
+                                <w:rFonts w:ascii="宋体" w:eastAsia="宋体" w:hAnsi="宋体" w:cs="宋体" w:hint="eastAsia"/>
+                                <w:b/>
+                                <w:bCs/>
+                                <w:color w:val="0000FF"/>
+                                <w:kern w:val="0"/>
+                                <w:sz w:val="27"/>
+                                <w:szCs w:val="27"/>
+                                <w:shd w:val="clear" w:color="auto" w:fill="EFEFEF"/>
+                              </w:rPr>
+                              <w:t>:text=</w:t>
+                            </w:r>
+                            <w:r>
+                              <w:rPr>
+                                <w:rFonts w:ascii="宋体" w:eastAsia="宋体" w:hAnsi="宋体" w:cs="宋体" w:hint="eastAsia"/>
+                                <w:b/>
+                                <w:bCs/>
+                                <w:color w:val="008000"/>
+                                <w:kern w:val="0"/>
+                                <w:sz w:val="27"/>
+                                <w:szCs w:val="27"/>
+                                <w:shd w:val="clear" w:color="auto" w:fill="EFEFEF"/>
+                              </w:rPr>
+                              <w:t xml:space="preserve">"${ethnic.value}" </w:t>
+                            </w:r>
+                            <w:r>
+                              <w:rPr>
+                                <w:rFonts w:ascii="宋体" w:eastAsia="宋体" w:hAnsi="宋体" w:cs="宋体" w:hint="eastAsia"/>
+                                <w:b/>
+                                <w:bCs/>
+                                <w:color w:val="660E7A"/>
+                                <w:kern w:val="0"/>
+                                <w:sz w:val="27"/>
+                                <w:szCs w:val="27"/>
+                                <w:shd w:val="clear" w:color="auto" w:fill="EFEFEF"/>
+                              </w:rPr>
+                              <w:t>th</w:t>
+                            </w:r>
+                            <w:r>
+                              <w:rPr>
+                                <w:rFonts w:ascii="宋体" w:eastAsia="宋体" w:hAnsi="宋体" w:cs="宋体" w:hint="eastAsia"/>
+                                <w:b/>
+                                <w:bCs/>
+                                <w:color w:val="0000FF"/>
+                                <w:kern w:val="0"/>
+                                <w:sz w:val="27"/>
+                                <w:szCs w:val="27"/>
+                                <w:shd w:val="clear" w:color="auto" w:fill="EFEFEF"/>
+                              </w:rPr>
+                              <w:t>:selected=</w:t>
+                            </w:r>
+                            <w:r>
+                              <w:rPr>
+                                <w:rFonts w:ascii="宋体" w:eastAsia="宋体" w:hAnsi="宋体" w:cs="宋体" w:hint="eastAsia"/>
+                                <w:b/>
+                                <w:bCs/>
+                                <w:color w:val="008000"/>
+                                <w:kern w:val="0"/>
+                                <w:sz w:val="27"/>
+                                <w:szCs w:val="27"/>
+                                <w:shd w:val="clear" w:color="auto" w:fill="EFEFEF"/>
+                              </w:rPr>
+                              <w:t>"${studentInfo.ethnic == ethnic.key} "</w:t>
+                            </w:r>
+                            <w:r>
+                              <w:rPr>
+                                <w:rFonts w:ascii="宋体" w:eastAsia="宋体" w:hAnsi="宋体" w:cs="宋体" w:hint="eastAsia"/>
+                                <w:color w:val="000000"/>
+                                <w:kern w:val="0"/>
+                                <w:sz w:val="27"/>
+                                <w:szCs w:val="27"/>
+                                <w:shd w:val="clear" w:color="auto" w:fill="EFEFEF"/>
+                              </w:rPr>
+                              <w:t>&gt;</w:t>
+                            </w:r>
+                            <w:r>
+                              <w:rPr>
+                                <w:rFonts w:ascii="宋体" w:eastAsia="宋体" w:hAnsi="宋体" w:cs="宋体" w:hint="eastAsia"/>
+                                <w:color w:val="000000"/>
+                                <w:kern w:val="0"/>
+                                <w:sz w:val="27"/>
+                                <w:szCs w:val="27"/>
+                              </w:rPr>
+                              <w:t>[[${ethnic.value}]]</w:t>
+                            </w:r>
+                            <w:r>
+                              <w:rPr>
+                                <w:rFonts w:ascii="宋体" w:eastAsia="宋体" w:hAnsi="宋体" w:cs="宋体" w:hint="eastAsia"/>
+                                <w:color w:val="000000"/>
+                                <w:kern w:val="0"/>
+                                <w:sz w:val="27"/>
+                                <w:szCs w:val="27"/>
+                                <w:shd w:val="clear" w:color="auto" w:fill="EFEFEF"/>
+                              </w:rPr>
+                              <w:t>&lt;/</w:t>
+                            </w:r>
+                            <w:r>
+                              <w:rPr>
+                                <w:rFonts w:ascii="宋体" w:eastAsia="宋体" w:hAnsi="宋体" w:cs="宋体" w:hint="eastAsia"/>
+                                <w:b/>
+                                <w:bCs/>
+                                <w:color w:val="000080"/>
+                                <w:kern w:val="0"/>
+                                <w:sz w:val="27"/>
+                                <w:szCs w:val="27"/>
+                                <w:shd w:val="clear" w:color="auto" w:fill="EFEFEF"/>
+                              </w:rPr>
+                              <w:t>option</w:t>
+                            </w:r>
+                            <w:r>
+                              <w:rPr>
+                                <w:rFonts w:ascii="宋体" w:eastAsia="宋体" w:hAnsi="宋体" w:cs="宋体" w:hint="eastAsia"/>
+                                <w:color w:val="000000"/>
+                                <w:kern w:val="0"/>
+                                <w:sz w:val="27"/>
+                                <w:szCs w:val="27"/>
+                                <w:shd w:val="clear" w:color="auto" w:fill="EFEFEF"/>
+                              </w:rPr>
+                              <w:t>&gt;</w:t>
+                            </w:r>
+                            <w:r>
+                              <w:rPr>
+                                <w:rFonts w:ascii="宋体" w:eastAsia="宋体" w:hAnsi="宋体" w:cs="宋体" w:hint="eastAsia"/>
+                                <w:color w:val="000000"/>
+                                <w:kern w:val="0"/>
+                                <w:sz w:val="27"/>
+                                <w:szCs w:val="27"/>
+                              </w:rPr>
+                              <w:br/>
+                            </w:r>
+                            <w:r>
+                              <w:rPr>
+                                <w:rFonts w:ascii="宋体" w:eastAsia="宋体" w:hAnsi="宋体" w:cs="宋体" w:hint="eastAsia"/>
+                                <w:color w:val="000000"/>
+                                <w:kern w:val="0"/>
+                                <w:sz w:val="27"/>
+                                <w:szCs w:val="27"/>
+                                <w:shd w:val="clear" w:color="auto" w:fill="EFEFEF"/>
+                              </w:rPr>
+                              <w:t>&lt;/</w:t>
+                            </w:r>
+                            <w:r>
+                              <w:rPr>
+                                <w:rFonts w:ascii="宋体" w:eastAsia="宋体" w:hAnsi="宋体" w:cs="宋体" w:hint="eastAsia"/>
+                                <w:b/>
+                                <w:bCs/>
+                                <w:color w:val="000080"/>
+                                <w:kern w:val="0"/>
+                                <w:sz w:val="27"/>
+                                <w:szCs w:val="27"/>
+                                <w:shd w:val="clear" w:color="auto" w:fill="EFEFEF"/>
+                              </w:rPr>
+                              <w:t>select</w:t>
+                            </w:r>
+                            <w:r>
+                              <w:rPr>
+                                <w:rFonts w:ascii="宋体" w:eastAsia="宋体" w:hAnsi="宋体" w:cs="宋体" w:hint="eastAsia"/>
+                                <w:color w:val="000000"/>
+                                <w:kern w:val="0"/>
+                                <w:sz w:val="27"/>
+                                <w:szCs w:val="27"/>
+                                <w:shd w:val="clear" w:color="auto" w:fill="EFEFEF"/>
+                              </w:rPr>
+                              <w:t>&gt;</w:t>
+                            </w:r>
+                          </w:p>
+                          <w:p/>
+                        </w:txbxContent>
+                      </wps:txbx>
+                      <wps:bodyPr rot="0" spcFirstLastPara="0" vertOverflow="overflow" horzOverflow="overflow" vert="horz" wrap="square" lIns="91440" tIns="45720" rIns="91440" bIns="45720" numCol="1" spcCol="0" rtlCol="0" fromWordArt="0" anchor="t" anchorCtr="0" forceAA="0" compatLnSpc="1">
+                        <a:prstTxWarp prst="textNoShape">
+                          <a:avLst/>
+                        </a:prstTxWarp>
+                        <a:noAutofit/>
+                      </wps:bodyPr>
+                    </wps:wsp>
+                  </a:graphicData>
+                </a:graphic>
+                <wp14:sizeRelV relativeFrom="margin">
+                  <wp14:pctHeight>0</wp14:pctHeight>
+                </wp14:sizeRelV>
+              </wp:anchor>
+            </w:drawing>
+          </mc:Choice>
+          <mc:Fallback>
+            <w:pict>
+              <v:shape id="文本框 9" o:spid="_x0000_s1033" type="#_x0000_t202" style="position:absolute;left:0;text-align:left;margin-left:-62.25pt;margin-top:40.75pt;width:537.75pt;height:193.5pt;z-index:251666432;visibility:visible;mso-wrap-style:square;mso-height-percent:0;mso-wrap-distance-left:9pt;mso-wrap-distance-top:0;mso-wrap-distance-right:9pt;mso-wrap-distance-bottom:0;mso-position-horizontal:absolute;mso-position-horizontal-relative:text;mso-position-vertical:absolute;mso-position-vertical-relative:text;mso-height-percent:0;mso-height-relative:margin;v-text-anchor:top" o:gfxdata="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" fillcolor="white [3201]" strokeweight=".5pt">
+                <v:textbox>
+                  <w:txbxContent>
+                    <w:p>
+                      <w:pPr>
+                        <w:widowControl/>
+                        <w:shd w:val="clear" w:color="auto" w:fill="FFFFFF"/>
+                        <w:tabs>
+                          <w:tab w:val="left" w:pos="916"/>
+                          <w:tab w:val="left" w:pos="1832"/>
+                          <w:tab w:val="left" w:pos="2748"/>
+                          <w:tab w:val="left" w:pos="3664"/>
+                          <w:tab w:val="left" w:pos="4580"/>
+                          <w:tab w:val="left" w:pos="5496"/>
+                          <w:tab w:val="left" w:pos="6412"/>
+                          <w:tab w:val="left" w:pos="7328"/>
+                          <w:tab w:val="left" w:pos="8244"/>
+                          <w:tab w:val="left" w:pos="9160"/>
+                          <w:tab w:val="left" w:pos="10076"/>
+                          <w:tab w:val="left" w:pos="10992"/>
+                          <w:tab w:val="left" w:pos="11908"/>
+                          <w:tab w:val="left" w:pos="12824"/>
+                          <w:tab w:val="left" w:pos="13740"/>
+                          <w:tab w:val="left" w:pos="14656"/>
+                        </w:tabs>
+                        <w:jc w:val="left"/>
+                        <w:rPr>
+                          <w:rFonts w:ascii="宋体" w:eastAsia="宋体" w:hAnsi="宋体" w:cs="宋体"/>
+                          <w:color w:val="000000"/>
+                          <w:kern w:val="0"/>
+                          <w:sz w:val="27"/>
+                          <w:szCs w:val="27"/>
+                        </w:rPr>
+                      </w:pPr>
+                      <w:r>
+                        <w:rPr>
+                          <w:rFonts w:ascii="宋体" w:eastAsia="宋体" w:hAnsi="宋体" w:cs="宋体" w:hint="eastAsia"/>
+                          <w:color w:val="000000"/>
+                          <w:kern w:val="0"/>
+                          <w:sz w:val="27"/>
+                          <w:szCs w:val="27"/>
+                          <w:shd w:val="clear" w:color="auto" w:fill="EFEFEF"/>
+                        </w:rPr>
+                        <w:t>&lt;</w:t>
+                      </w:r>
+                      <w:r>
+                        <w:rPr>
+                          <w:rFonts w:ascii="宋体" w:eastAsia="宋体" w:hAnsi="宋体" w:cs="宋体" w:hint="eastAsia"/>
+                          <w:b/>
+                          <w:bCs/>
+                          <w:color w:val="000080"/>
+                          <w:kern w:val="0"/>
+                          <w:sz w:val="27"/>
+                          <w:szCs w:val="27"/>
+                          <w:shd w:val="clear" w:color="auto" w:fill="EFEFEF"/>
+                        </w:rPr>
+                        <w:t xml:space="preserve">select </w:t>
+                      </w:r>
+                      <w:r>
+                        <w:rPr>
+                          <w:rFonts w:ascii="宋体" w:eastAsia="宋体" w:hAnsi="宋体" w:cs="宋体" w:hint="eastAsia"/>
+                          <w:b/>
+                          <w:bCs/>
+                          <w:color w:val="0000FF"/>
+                          <w:kern w:val="0"/>
+                          <w:sz w:val="27"/>
+                          <w:szCs w:val="27"/>
+                          <w:shd w:val="clear" w:color="auto" w:fill="EFEFEF"/>
+                        </w:rPr>
+                        <w:t xml:space="preserve">id = </w:t>
+                      </w:r>
+                      <w:r>
+                        <w:rPr>
+                          <w:rFonts w:ascii="宋体" w:eastAsia="宋体" w:hAnsi="宋体" w:cs="宋体" w:hint="eastAsia"/>
+                          <w:b/>
+                          <w:bCs/>
+                          <w:color w:val="008000"/>
+                          <w:kern w:val="0"/>
+                          <w:sz w:val="27"/>
+                          <w:szCs w:val="27"/>
+                          <w:shd w:val="clear" w:color="auto" w:fill="EFEFEF"/>
+                        </w:rPr>
+                        <w:t xml:space="preserve">"ethnic" </w:t>
+                      </w:r>
+                      <w:r>
+                        <w:rPr>
+                          <w:rFonts w:ascii="宋体" w:eastAsia="宋体" w:hAnsi="宋体" w:cs="宋体" w:hint="eastAsia"/>
+                          <w:b/>
+                          <w:bCs/>
+                          <w:color w:val="0000FF"/>
+                          <w:kern w:val="0"/>
+                          <w:sz w:val="27"/>
+                          <w:szCs w:val="27"/>
+                          <w:shd w:val="clear" w:color="auto" w:fill="EFEFEF"/>
+                        </w:rPr>
+                        <w:t>name=</w:t>
+                      </w:r>
+                      <w:r>
+                        <w:rPr>
+                          <w:rFonts w:ascii="宋体" w:eastAsia="宋体" w:hAnsi="宋体" w:cs="宋体" w:hint="eastAsia"/>
+                          <w:b/>
+                          <w:bCs/>
+                          <w:color w:val="008000"/>
+                          <w:kern w:val="0"/>
+                          <w:sz w:val="27"/>
+                          <w:szCs w:val="27"/>
+                          <w:shd w:val="clear" w:color="auto" w:fill="EFEFEF"/>
+                        </w:rPr>
+                        <w:t>"ethnic"</w:t>
+                      </w:r>
+                      <w:r>
+                        <w:rPr>
+                          <w:rFonts w:ascii="宋体" w:eastAsia="宋体" w:hAnsi="宋体" w:cs="宋体" w:hint="eastAsia"/>
+                          <w:b/>
+                          <w:bCs/>
+                          <w:color w:val="0000FF"/>
+                          <w:kern w:val="0"/>
+                          <w:sz w:val="27"/>
+                          <w:szCs w:val="27"/>
+                          <w:shd w:val="clear" w:color="auto" w:fill="EFEFEF"/>
+                        </w:rPr>
+                        <w:t>class=</w:t>
+                      </w:r>
+                      <w:r>
+                        <w:rPr>
+                          <w:rFonts w:ascii="宋体" w:eastAsia="宋体" w:hAnsi="宋体" w:cs="宋体" w:hint="eastAsia"/>
+                          <w:b/>
+                          <w:bCs/>
+                          <w:color w:val="008000"/>
+                          <w:kern w:val="0"/>
+                          <w:sz w:val="27"/>
+                          <w:szCs w:val="27"/>
+                          <w:shd w:val="clear" w:color="auto" w:fill="EFEFEF"/>
+                        </w:rPr>
+                        <w:t>"form-control"</w:t>
+                      </w:r>
+                      <w:r>
+                        <w:rPr>
+                          <w:rFonts w:ascii="宋体" w:eastAsia="宋体" w:hAnsi="宋体" w:cs="宋体" w:hint="eastAsia"/>
+                          <w:color w:val="000000"/>
+                          <w:kern w:val="0"/>
+                          <w:sz w:val="27"/>
+                          <w:szCs w:val="27"/>
+                          <w:shd w:val="clear" w:color="auto" w:fill="EFEFEF"/>
+                        </w:rPr>
+                        <w:t>&gt;</w:t>
+                      </w:r>
+                      <w:r>
+                        <w:rPr>
+                          <w:rFonts w:ascii="宋体" w:eastAsia="宋体" w:hAnsi="宋体" w:cs="宋体" w:hint="eastAsia"/>
+                          <w:color w:val="000000"/>
+                          <w:kern w:val="0"/>
+                          <w:sz w:val="27"/>
+                          <w:szCs w:val="27"/>
+                        </w:rPr>
+                        <w:br/>
+                        <w:t xml:space="preserve">    </w:t>
+                      </w:r>
+                      <w:r>
+                        <w:rPr>
+                          <w:rFonts w:ascii="宋体" w:eastAsia="宋体" w:hAnsi="宋体" w:cs="宋体" w:hint="eastAsia"/>
+                          <w:color w:val="000000"/>
+                          <w:kern w:val="0"/>
+                          <w:sz w:val="27"/>
+                          <w:szCs w:val="27"/>
+                          <w:shd w:val="clear" w:color="auto" w:fill="EFEFEF"/>
+                        </w:rPr>
+                        <w:t>&lt;</w:t>
+                      </w:r>
+                      <w:r>
+                        <w:rPr>
+                          <w:rFonts w:ascii="宋体" w:eastAsia="宋体" w:hAnsi="宋体" w:cs="宋体" w:hint="eastAsia"/>
+                          <w:b/>
+                          <w:bCs/>
+                          <w:color w:val="000080"/>
+                          <w:kern w:val="0"/>
+                          <w:sz w:val="27"/>
+                          <w:szCs w:val="27"/>
+                          <w:shd w:val="clear" w:color="auto" w:fill="EFEFEF"/>
+                        </w:rPr>
+                        <w:t xml:space="preserve">option </w:t>
+                      </w:r>
+                      <w:r>
+                        <w:rPr>
+                          <w:rFonts w:ascii="宋体" w:eastAsia="宋体" w:hAnsi="宋体" w:cs="宋体" w:hint="eastAsia"/>
+                          <w:b/>
+                          <w:bCs/>
+                          <w:color w:val="660E7A"/>
+                          <w:kern w:val="0"/>
+                          <w:sz w:val="27"/>
+                          <w:szCs w:val="27"/>
+                          <w:shd w:val="clear" w:color="auto" w:fill="EFEFEF"/>
+                        </w:rPr>
+                        <w:t>th</w:t>
+                      </w:r>
+                      <w:r>
+                        <w:rPr>
+                          <w:rFonts w:ascii="宋体" w:eastAsia="宋体" w:hAnsi="宋体" w:cs="宋体" w:hint="eastAsia"/>
+                          <w:b/>
+                          <w:bCs/>
+                          <w:color w:val="0000FF"/>
+                          <w:kern w:val="0"/>
+                          <w:sz w:val="27"/>
+                          <w:szCs w:val="27"/>
+                          <w:shd w:val="clear" w:color="auto" w:fill="EFEFEF"/>
+                        </w:rPr>
+                        <w:t>:each=</w:t>
+                      </w:r>
+                      <w:r>
+                        <w:rPr>
+                          <w:rFonts w:ascii="宋体" w:eastAsia="宋体" w:hAnsi="宋体" w:cs="宋体" w:hint="eastAsia"/>
+                          <w:b/>
+                          <w:bCs/>
+                          <w:color w:val="008000"/>
+                          <w:kern w:val="0"/>
+                          <w:sz w:val="27"/>
+                          <w:szCs w:val="27"/>
+                          <w:highlight w:val="yellow"/>
+                          <w:shd w:val="clear" w:color="auto" w:fill="EFEFEF"/>
+                        </w:rPr>
+                        <w:t>"ethnic, ethnicS : ${allEthnics}"</w:t>
+                      </w:r>
+                      <w:r>
+                        <w:rPr>
+                          <w:rFonts w:ascii="宋体" w:eastAsia="宋体" w:hAnsi="宋体" w:cs="宋体" w:hint="eastAsia"/>
+                          <w:b/>
+                          <w:bCs/>
+                          <w:color w:val="008000"/>
+                          <w:kern w:val="0"/>
+                          <w:sz w:val="27"/>
+                          <w:szCs w:val="27"/>
+                          <w:shd w:val="clear" w:color="auto" w:fill="EFEFEF"/>
+                        </w:rPr>
+                        <w:t xml:space="preserve"> </w:t>
+                      </w:r>
+                      <w:r>
+                        <w:rPr>
+                          <w:rFonts w:ascii="宋体" w:eastAsia="宋体" w:hAnsi="宋体" w:cs="宋体" w:hint="eastAsia"/>
+                          <w:b/>
+                          <w:bCs/>
+                          <w:color w:val="660E7A"/>
+                          <w:kern w:val="0"/>
+                          <w:sz w:val="27"/>
+                          <w:szCs w:val="27"/>
+                          <w:shd w:val="clear" w:color="auto" w:fill="EFEFEF"/>
+                        </w:rPr>
+                        <w:t>th</w:t>
+                      </w:r>
+                      <w:r>
+                        <w:rPr>
+                          <w:rFonts w:ascii="宋体" w:eastAsia="宋体" w:hAnsi="宋体" w:cs="宋体" w:hint="eastAsia"/>
+                          <w:b/>
+                          <w:bCs/>
+                          <w:color w:val="0000FF"/>
+                          <w:kern w:val="0"/>
+                          <w:sz w:val="27"/>
+                          <w:szCs w:val="27"/>
+                          <w:shd w:val="clear" w:color="auto" w:fill="EFEFEF"/>
+                        </w:rPr>
+                        <w:t>:value=</w:t>
+                      </w:r>
+                      <w:r>
+                        <w:rPr>
+                          <w:rFonts w:ascii="宋体" w:eastAsia="宋体" w:hAnsi="宋体" w:cs="宋体" w:hint="eastAsia"/>
+                          <w:b/>
+                          <w:bCs/>
+                          <w:color w:val="008000"/>
+                          <w:kern w:val="0"/>
+                          <w:sz w:val="27"/>
+                          <w:szCs w:val="27"/>
+                          <w:shd w:val="clear" w:color="auto" w:fill="EFEFEF"/>
+                        </w:rPr>
+                        <w:t xml:space="preserve">"${ethnic.key}" </w:t>
+                      </w:r>
+                      <w:r>
+                        <w:rPr>
+                          <w:rFonts w:ascii="宋体" w:eastAsia="宋体" w:hAnsi="宋体" w:cs="宋体" w:hint="eastAsia"/>
+                          <w:b/>
+                          <w:bCs/>
+                          <w:color w:val="660E7A"/>
+                          <w:kern w:val="0"/>
+                          <w:sz w:val="27"/>
+                          <w:szCs w:val="27"/>
+                          <w:shd w:val="clear" w:color="auto" w:fill="EFEFEF"/>
+                        </w:rPr>
+                        <w:t>th</w:t>
+                      </w:r>
+                      <w:r>
+                        <w:rPr>
+                          <w:rFonts w:ascii="宋体" w:eastAsia="宋体" w:hAnsi="宋体" w:cs="宋体" w:hint="eastAsia"/>
+                          <w:b/>
+                          <w:bCs/>
+                          <w:color w:val="0000FF"/>
+                          <w:kern w:val="0"/>
+                          <w:sz w:val="27"/>
+                          <w:szCs w:val="27"/>
+                          <w:shd w:val="clear" w:color="auto" w:fill="EFEFEF"/>
+                        </w:rPr>
+                        <w:t>:text=</w:t>
+                      </w:r>
+                      <w:r>
+                        <w:rPr>
+                          <w:rFonts w:ascii="宋体" w:eastAsia="宋体" w:hAnsi="宋体" w:cs="宋体" w:hint="eastAsia"/>
+                          <w:b/>
+                          <w:bCs/>
+                          <w:color w:val="008000"/>
+                          <w:kern w:val="0"/>
+                          <w:sz w:val="27"/>
+                          <w:szCs w:val="27"/>
+                          <w:shd w:val="clear" w:color="auto" w:fill="EFEFEF"/>
+                        </w:rPr>
+                        <w:t xml:space="preserve">"${ethnic.value}" </w:t>
+                      </w:r>
+                      <w:r>
+                        <w:rPr>
+                          <w:rFonts w:ascii="宋体" w:eastAsia="宋体" w:hAnsi="宋体" w:cs="宋体" w:hint="eastAsia"/>
+                          <w:b/>
+                          <w:bCs/>
+                          <w:color w:val="660E7A"/>
+                          <w:kern w:val="0"/>
+                          <w:sz w:val="27"/>
+                          <w:szCs w:val="27"/>
+                          <w:shd w:val="clear" w:color="auto" w:fill="EFEFEF"/>
+                        </w:rPr>
+                        <w:t>th</w:t>
+                      </w:r>
+                      <w:r>
+                        <w:rPr>
+                          <w:rFonts w:ascii="宋体" w:eastAsia="宋体" w:hAnsi="宋体" w:cs="宋体" w:hint="eastAsia"/>
+                          <w:b/>
+                          <w:bCs/>
+                          <w:color w:val="0000FF"/>
+                          <w:kern w:val="0"/>
+                          <w:sz w:val="27"/>
+                          <w:szCs w:val="27"/>
+                          <w:shd w:val="clear" w:color="auto" w:fill="EFEFEF"/>
+                        </w:rPr>
+                        <w:t>:selected=</w:t>
+                      </w:r>
+                      <w:r>
+                        <w:rPr>
+                          <w:rFonts w:ascii="宋体" w:eastAsia="宋体" w:hAnsi="宋体" w:cs="宋体" w:hint="eastAsia"/>
+                          <w:b/>
+                          <w:bCs/>
+                          <w:color w:val="008000"/>
+                          <w:kern w:val="0"/>
+                          <w:sz w:val="27"/>
+                          <w:szCs w:val="27"/>
+                          <w:shd w:val="clear" w:color="auto" w:fill="EFEFEF"/>
+                        </w:rPr>
+                        <w:t>"${studentInfo.ethnic == ethnic.key} "</w:t>
+                      </w:r>
+                      <w:r>
+                        <w:rPr>
+                          <w:rFonts w:ascii="宋体" w:eastAsia="宋体" w:hAnsi="宋体" w:cs="宋体" w:hint="eastAsia"/>
+                          <w:color w:val="000000"/>
+                          <w:kern w:val="0"/>
+                          <w:sz w:val="27"/>
+                          <w:szCs w:val="27"/>
+                          <w:shd w:val="clear" w:color="auto" w:fill="EFEFEF"/>
+                        </w:rPr>
+                        <w:t>&gt;</w:t>
+                      </w:r>
+                      <w:r>
+                        <w:rPr>
+                          <w:rFonts w:ascii="宋体" w:eastAsia="宋体" w:hAnsi="宋体" w:cs="宋体" w:hint="eastAsia"/>
+                          <w:color w:val="000000"/>
+                          <w:kern w:val="0"/>
+                          <w:sz w:val="27"/>
+                          <w:szCs w:val="27"/>
+                        </w:rPr>
+                        <w:t>[[${ethnic.value}]]</w:t>
+                      </w:r>
+                      <w:r>
+                        <w:rPr>
+                          <w:rFonts w:ascii="宋体" w:eastAsia="宋体" w:hAnsi="宋体" w:cs="宋体" w:hint="eastAsia"/>
+                          <w:color w:val="000000"/>
+                          <w:kern w:val="0"/>
+                          <w:sz w:val="27"/>
+                          <w:szCs w:val="27"/>
+                          <w:shd w:val="clear" w:color="auto" w:fill="EFEFEF"/>
+                        </w:rPr>
+                        <w:t>&lt;/</w:t>
+                      </w:r>
+                      <w:r>
+                        <w:rPr>
+                          <w:rFonts w:ascii="宋体" w:eastAsia="宋体" w:hAnsi="宋体" w:cs="宋体" w:hint="eastAsia"/>
+                          <w:b/>
+                          <w:bCs/>
+                          <w:color w:val="000080"/>
+                          <w:kern w:val="0"/>
+                          <w:sz w:val="27"/>
+                          <w:szCs w:val="27"/>
+                          <w:shd w:val="clear" w:color="auto" w:fill="EFEFEF"/>
+                        </w:rPr>
+                        <w:t>option</w:t>
+                      </w:r>
+                      <w:r>
+                        <w:rPr>
+                          <w:rFonts w:ascii="宋体" w:eastAsia="宋体" w:hAnsi="宋体" w:cs="宋体" w:hint="eastAsia"/>
+                          <w:color w:val="000000"/>
+                          <w:kern w:val="0"/>
+                          <w:sz w:val="27"/>
+                          <w:szCs w:val="27"/>
+                          <w:shd w:val="clear" w:color="auto" w:fill="EFEFEF"/>
+                        </w:rPr>
+                        <w:t>&gt;</w:t>
+                      </w:r>
+                      <w:r>
+                        <w:rPr>
+                          <w:rFonts w:ascii="宋体" w:eastAsia="宋体" w:hAnsi="宋体" w:cs="宋体" w:hint="eastAsia"/>
+                          <w:color w:val="000000"/>
+                          <w:kern w:val="0"/>
+                          <w:sz w:val="27"/>
+                          <w:szCs w:val="27"/>
+                        </w:rPr>
+                        <w:br/>
+                      </w:r>
+                      <w:r>
+                        <w:rPr>
+                          <w:rFonts w:ascii="宋体" w:eastAsia="宋体" w:hAnsi="宋体" w:cs="宋体" w:hint="eastAsia"/>
+                          <w:color w:val="000000"/>
+                          <w:kern w:val="0"/>
+                          <w:sz w:val="27"/>
+                          <w:szCs w:val="27"/>
+                          <w:shd w:val="clear" w:color="auto" w:fill="EFEFEF"/>
+                        </w:rPr>
+                        <w:t>&lt;/</w:t>
+                      </w:r>
+                      <w:r>
+                        <w:rPr>
+                          <w:rFonts w:ascii="宋体" w:eastAsia="宋体" w:hAnsi="宋体" w:cs="宋体" w:hint="eastAsia"/>
+                          <w:b/>
+                          <w:bCs/>
+                          <w:color w:val="000080"/>
+                          <w:kern w:val="0"/>
+                          <w:sz w:val="27"/>
+                          <w:szCs w:val="27"/>
+                          <w:shd w:val="clear" w:color="auto" w:fill="EFEFEF"/>
+                        </w:rPr>
+                        <w:t>select</w:t>
+                      </w:r>
+                      <w:r>
+                        <w:rPr>
+                          <w:rFonts w:ascii="宋体" w:eastAsia="宋体" w:hAnsi="宋体" w:cs="宋体" w:hint="eastAsia"/>
+                          <w:color w:val="000000"/>
+                          <w:kern w:val="0"/>
+                          <w:sz w:val="27"/>
+                          <w:szCs w:val="27"/>
+                          <w:shd w:val="clear" w:color="auto" w:fill="EFEFEF"/>
+                        </w:rPr>
+                        <w:t>&gt;</w:t>
+                      </w:r>
+                    </w:p>
+                    <w:p/>
+                  </w:txbxContent>
+                </v:textbox>
+              </v:shape>
+            </w:pict>
+          </mc:Fallback>
+        </mc:AlternateContent>
       </w:r>
+      <w:r>
+        <w:rPr>
+          <w:rFonts w:hint="eastAsia"/>
+        </w:rPr>
+        <w:t>1</w:t>
+      </w:r>
+      <w:r>
+        <w:t>.select</w:t>
+      </w:r>
+      <w:r>
+        <w:rPr>
+          <w:rFonts w:hint="eastAsia"/>
+        </w:rPr>
+        <w:t>（数据字典）</w:t>
+      </w:r>
+    </w:p>
+    <w:p/>
+    <w:p/>
+    <w:p/>
+    <w:p/>
+    <w:p/>
+    <w:p/>
+    <w:p/>
+    <w:p/>
+    <w:p/>
+    <w:p/>
+    <w:p/>
+    <w:p/>
+    <w:p/>
+    <w:p/>
+    <w:p/>
+    <w:p>
+      <w:pPr>
+        <w:pStyle w:val="2"/>
+      </w:pPr>
+      <w:r>
+        <w:rPr>
+          <w:rFonts w:hint="eastAsia"/>
+          <w:noProof/>
+        </w:rPr>
+        <mc:AlternateContent>
+          <mc:Choice Requires="wps">
+            <w:drawing>
+              <wp:anchor distT="0" distB="0" distL="114300" distR="114300" simplePos="0" relativeHeight="251667456" behindDoc="0" locked="0" layoutInCell="1" allowOverlap="1">
+                <wp:simplePos x="0" y="0"/>
+                <wp:positionH relativeFrom="column">
+                  <wp:posOffset>-828675</wp:posOffset>
+                </wp:positionH>
+                <wp:positionV relativeFrom="paragraph">
+                  <wp:posOffset>942975</wp:posOffset>
+                </wp:positionV>
+                <wp:extent cx="6953250" cy="809625"/>
+                <wp:effectExtent l="0" t="0" r="19050" b="28575"/>
+                <wp:wrapNone/>
+                <wp:docPr id="10" name="文本框 10"/>
+                <wp:cNvGraphicFramePr/>
+                <a:graphic xmlns:a="http://schemas.openxmlformats.org/drawingml/2006/main">
+                  <a:graphicData uri="http://schemas.microsoft.com/office/word/2010/wordprocessingShape">
+                    <wps:wsp>
+                      <wps:cNvSpPr txBox="1"/>
+                      <wps:spPr>
+                        <a:xfrm>
+                          <a:off x="0" y="0"/>
+                          <a:ext cx="6953250" cy="809625"/>
+                        </a:xfrm>
+                        <a:prstGeom prst="rect">
+                          <a:avLst/>
+                        </a:prstGeom>
+                        <a:solidFill>
+                          <a:schemeClr val="lt1"/>
+                        </a:solidFill>
+                        <a:ln w="6350">
+                          <a:solidFill>
+                            <a:prstClr val="black"/>
+                          </a:solidFill>
+                        </a:ln>
+                        <a:effectLst/>
+                      </wps:spPr>
+                      <wps:style>
+                        <a:lnRef idx="0">
+                          <a:schemeClr val="accent1"/>
+                        </a:lnRef>
+                        <a:fillRef idx="0">
+                          <a:schemeClr val="accent1"/>
+                        </a:fillRef>
+                        <a:effectRef idx="0">
+                          <a:schemeClr val="accent1"/>
+                        </a:effectRef>
+                        <a:fontRef idx="minor">
+                          <a:schemeClr val="dk1"/>
+                        </a:fontRef>
+                      </wps:style>
+                      <wps:txbx>
+                        <w:txbxContent>
+                          <w:p>
+                            <w:pPr>
+                              <w:widowControl/>
+                              <w:shd w:val="clear" w:color="auto" w:fill="FFFFFF"/>
+                              <w:tabs>
+                                <w:tab w:val="left" w:pos="916"/>
+                                <w:tab w:val="left" w:pos="1832"/>
+                                <w:tab w:val="left" w:pos="2748"/>
+                                <w:tab w:val="left" w:pos="3664"/>
+                                <w:tab w:val="left" w:pos="4580"/>
+                                <w:tab w:val="left" w:pos="5496"/>
+                                <w:tab w:val="left" w:pos="6412"/>
+                                <w:tab w:val="left" w:pos="7328"/>
+                                <w:tab w:val="left" w:pos="8244"/>
+                                <w:tab w:val="left" w:pos="9160"/>
+                                <w:tab w:val="left" w:pos="10076"/>
+                                <w:tab w:val="left" w:pos="10992"/>
+                                <w:tab w:val="left" w:pos="11908"/>
+                                <w:tab w:val="left" w:pos="12824"/>
+                                <w:tab w:val="left" w:pos="13740"/>
+                                <w:tab w:val="left" w:pos="14656"/>
+                              </w:tabs>
+                              <w:jc w:val="left"/>
+                              <w:rPr>
+                                <w:rFonts w:ascii="宋体" w:eastAsia="宋体" w:hAnsi="宋体" w:cs="宋体"/>
+                                <w:color w:val="000000"/>
+                                <w:kern w:val="0"/>
+                                <w:sz w:val="27"/>
+                                <w:szCs w:val="27"/>
+                              </w:rPr>
+                            </w:pPr>
+                            <w:r>
+                              <w:rPr>
+                                <w:rFonts w:ascii="宋体" w:eastAsia="宋体" w:hAnsi="宋体" w:cs="宋体" w:hint="eastAsia"/>
+                                <w:color w:val="000000"/>
+                                <w:kern w:val="0"/>
+                                <w:sz w:val="27"/>
+                                <w:szCs w:val="27"/>
+                                <w:shd w:val="clear" w:color="auto" w:fill="EFEFEF"/>
+                              </w:rPr>
+                              <w:t>&lt;</w:t>
+                            </w:r>
+                            <w:r>
+                              <w:rPr>
+                                <w:rFonts w:ascii="宋体" w:eastAsia="宋体" w:hAnsi="宋体" w:cs="宋体" w:hint="eastAsia"/>
+                                <w:b/>
+                                <w:bCs/>
+                                <w:color w:val="000080"/>
+                                <w:kern w:val="0"/>
+                                <w:sz w:val="27"/>
+                                <w:szCs w:val="27"/>
+                                <w:shd w:val="clear" w:color="auto" w:fill="EFEFEF"/>
+                              </w:rPr>
+                              <w:t xml:space="preserve">div  </w:t>
+                            </w:r>
+                            <w:r>
+                              <w:rPr>
+                                <w:rFonts w:ascii="宋体" w:eastAsia="宋体" w:hAnsi="宋体" w:cs="宋体" w:hint="eastAsia"/>
+                                <w:b/>
+                                <w:bCs/>
+                                <w:color w:val="660E7A"/>
+                                <w:kern w:val="0"/>
+                                <w:sz w:val="27"/>
+                                <w:szCs w:val="27"/>
+                                <w:shd w:val="clear" w:color="auto" w:fill="EFEFEF"/>
+                              </w:rPr>
+                              <w:t>th</w:t>
+                            </w:r>
+                            <w:r>
+                              <w:rPr>
+                                <w:rFonts w:ascii="宋体" w:eastAsia="宋体" w:hAnsi="宋体" w:cs="宋体" w:hint="eastAsia"/>
+                                <w:b/>
+                                <w:bCs/>
+                                <w:color w:val="0000FF"/>
+                                <w:kern w:val="0"/>
+                                <w:sz w:val="27"/>
+                                <w:szCs w:val="27"/>
+                                <w:shd w:val="clear" w:color="auto" w:fill="EFEFEF"/>
+                              </w:rPr>
+                              <w:t>:text=</w:t>
+                            </w:r>
+                            <w:r>
+                              <w:rPr>
+                                <w:rFonts w:ascii="宋体" w:eastAsia="宋体" w:hAnsi="宋体" w:cs="宋体" w:hint="eastAsia"/>
+                                <w:b/>
+                                <w:bCs/>
+                                <w:color w:val="008000"/>
+                                <w:kern w:val="0"/>
+                                <w:sz w:val="27"/>
+                                <w:szCs w:val="27"/>
+                                <w:shd w:val="clear" w:color="auto" w:fill="EFEFEF"/>
+                              </w:rPr>
+                              <w:t>"${#pubcode.codeName('ethnic',studentInfo.ethnic)}"</w:t>
+                            </w:r>
+                            <w:r>
+                              <w:rPr>
+                                <w:rFonts w:ascii="宋体" w:eastAsia="宋体" w:hAnsi="宋体" w:cs="宋体" w:hint="eastAsia"/>
+                                <w:color w:val="000000"/>
+                                <w:kern w:val="0"/>
+                                <w:sz w:val="27"/>
+                                <w:szCs w:val="27"/>
+                                <w:shd w:val="clear" w:color="auto" w:fill="EFEFEF"/>
+                              </w:rPr>
+                              <w:t>&gt;&lt;/</w:t>
+                            </w:r>
+                            <w:r>
+                              <w:rPr>
+                                <w:rFonts w:ascii="宋体" w:eastAsia="宋体" w:hAnsi="宋体" w:cs="宋体" w:hint="eastAsia"/>
+                                <w:b/>
+                                <w:bCs/>
+                                <w:color w:val="000080"/>
+                                <w:kern w:val="0"/>
+                                <w:sz w:val="27"/>
+                                <w:szCs w:val="27"/>
+                                <w:shd w:val="clear" w:color="auto" w:fill="EFEFEF"/>
+                              </w:rPr>
+                              <w:t>div</w:t>
+                            </w:r>
+                            <w:r>
+                              <w:rPr>
+                                <w:rFonts w:ascii="宋体" w:eastAsia="宋体" w:hAnsi="宋体" w:cs="宋体" w:hint="eastAsia"/>
+                                <w:color w:val="000000"/>
+                                <w:kern w:val="0"/>
+                                <w:sz w:val="27"/>
+                                <w:szCs w:val="27"/>
+                                <w:shd w:val="clear" w:color="auto" w:fill="EFEFEF"/>
+                              </w:rPr>
+                              <w:t>&gt;</w:t>
+                            </w:r>
+                          </w:p>
+                          <w:p/>
+                        </w:txbxContent>
+                      </wps:txbx>
+                      <wps:bodyPr rot="0" spcFirstLastPara="0" vertOverflow="overflow" horzOverflow="overflow" vert="horz" wrap="square" lIns="91440" tIns="45720" rIns="91440" bIns="45720" numCol="1" spcCol="0" rtlCol="0" fromWordArt="0" anchor="t" anchorCtr="0" forceAA="0" compatLnSpc="1">
+                        <a:prstTxWarp prst="textNoShape">
+                          <a:avLst/>
+                        </a:prstTxWarp>
+                        <a:noAutofit/>
+                      </wps:bodyPr>
+                    </wps:wsp>
+                  </a:graphicData>
+                </a:graphic>
+              </wp:anchor>
+            </w:drawing>
+          </mc:Choice>
+          <mc:Fallback>
+            <w:pict>
+              <v:shape id="文本框 10" o:spid="_x0000_s1034" type="#_x0000_t202" style="position:absolute;left:0;text-align:left;margin-left:-65.25pt;margin-top:74.25pt;width:547.5pt;height:63.75pt;z-index:251667456;visibility:visible;mso-wrap-style:square;mso-wrap-distance-left:9pt;mso-wrap-distance-top:0;mso-wrap-distance-right:9pt;mso-wrap-distance-bottom:0;mso-position-horizontal:absolute;mso-position-horizontal-relative:text;mso-position-vertical:absolute;mso-position-vertical-relative:text;v-text-anchor:top" o:gfxdata="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" fillcolor="white [3201]" strokeweight=".5pt">
+                <v:textbox>
+                  <w:txbxContent>
+                    <w:p>
+                      <w:pPr>
+                        <w:widowControl/>
+                        <w:shd w:val="clear" w:color="auto" w:fill="FFFFFF"/>
+                        <w:tabs>
+                          <w:tab w:val="left" w:pos="916"/>
+                          <w:tab w:val="left" w:pos="1832"/>
+                          <w:tab w:val="left" w:pos="2748"/>
+                          <w:tab w:val="left" w:pos="3664"/>
+                          <w:tab w:val="left" w:pos="4580"/>
+                          <w:tab w:val="left" w:pos="5496"/>
+                          <w:tab w:val="left" w:pos="6412"/>
+                          <w:tab w:val="left" w:pos="7328"/>
+                          <w:tab w:val="left" w:pos="8244"/>
+                          <w:tab w:val="left" w:pos="9160"/>
+                          <w:tab w:val="left" w:pos="10076"/>
+                          <w:tab w:val="left" w:pos="10992"/>
+                          <w:tab w:val="left" w:pos="11908"/>
+                          <w:tab w:val="left" w:pos="12824"/>
+                          <w:tab w:val="left" w:pos="13740"/>
+                          <w:tab w:val="left" w:pos="14656"/>
+                        </w:tabs>
+                        <w:jc w:val="left"/>
+                        <w:rPr>
+                          <w:rFonts w:ascii="宋体" w:eastAsia="宋体" w:hAnsi="宋体" w:cs="宋体"/>
+                          <w:color w:val="000000"/>
+                          <w:kern w:val="0"/>
+                          <w:sz w:val="27"/>
+                          <w:szCs w:val="27"/>
+                        </w:rPr>
+                      </w:pPr>
+                      <w:r>
+                        <w:rPr>
+                          <w:rFonts w:ascii="宋体" w:eastAsia="宋体" w:hAnsi="宋体" w:cs="宋体" w:hint="eastAsia"/>
+                          <w:color w:val="000000"/>
+                          <w:kern w:val="0"/>
+                          <w:sz w:val="27"/>
+                          <w:szCs w:val="27"/>
+                          <w:shd w:val="clear" w:color="auto" w:fill="EFEFEF"/>
+                        </w:rPr>
+                        <w:t>&lt;</w:t>
+                      </w:r>
+                      <w:r>
+                        <w:rPr>
+                          <w:rFonts w:ascii="宋体" w:eastAsia="宋体" w:hAnsi="宋体" w:cs="宋体" w:hint="eastAsia"/>
+                          <w:b/>
+                          <w:bCs/>
+                          <w:color w:val="000080"/>
+                          <w:kern w:val="0"/>
+                          <w:sz w:val="27"/>
+                          <w:szCs w:val="27"/>
+                          <w:shd w:val="clear" w:color="auto" w:fill="EFEFEF"/>
+                        </w:rPr>
+                        <w:t xml:space="preserve">div  </w:t>
+                      </w:r>
+                      <w:r>
+                        <w:rPr>
+                          <w:rFonts w:ascii="宋体" w:eastAsia="宋体" w:hAnsi="宋体" w:cs="宋体" w:hint="eastAsia"/>
+                          <w:b/>
+                          <w:bCs/>
+                          <w:color w:val="660E7A"/>
+                          <w:kern w:val="0"/>
+                          <w:sz w:val="27"/>
+                          <w:szCs w:val="27"/>
+                          <w:shd w:val="clear" w:color="auto" w:fill="EFEFEF"/>
+                        </w:rPr>
+                        <w:t>th</w:t>
+                      </w:r>
+                      <w:r>
+                        <w:rPr>
+                          <w:rFonts w:ascii="宋体" w:eastAsia="宋体" w:hAnsi="宋体" w:cs="宋体" w:hint="eastAsia"/>
+                          <w:b/>
+                          <w:bCs/>
+                          <w:color w:val="0000FF"/>
+                          <w:kern w:val="0"/>
+                          <w:sz w:val="27"/>
+                          <w:szCs w:val="27"/>
+                          <w:shd w:val="clear" w:color="auto" w:fill="EFEFEF"/>
+                        </w:rPr>
+                        <w:t>:text=</w:t>
+                      </w:r>
+                      <w:r>
+                        <w:rPr>
+                          <w:rFonts w:ascii="宋体" w:eastAsia="宋体" w:hAnsi="宋体" w:cs="宋体" w:hint="eastAsia"/>
+                          <w:b/>
+                          <w:bCs/>
+                          <w:color w:val="008000"/>
+                          <w:kern w:val="0"/>
+                          <w:sz w:val="27"/>
+                          <w:szCs w:val="27"/>
+                          <w:shd w:val="clear" w:color="auto" w:fill="EFEFEF"/>
+                        </w:rPr>
+                        <w:t>"${#pubcode.codeName('ethnic',studentInfo.ethnic)}"</w:t>
+                      </w:r>
+                      <w:r>
+                        <w:rPr>
+                          <w:rFonts w:ascii="宋体" w:eastAsia="宋体" w:hAnsi="宋体" w:cs="宋体" w:hint="eastAsia"/>
+                          <w:color w:val="000000"/>
+                          <w:kern w:val="0"/>
+                          <w:sz w:val="27"/>
+                          <w:szCs w:val="27"/>
+                          <w:shd w:val="clear" w:color="auto" w:fill="EFEFEF"/>
+                        </w:rPr>
+                        <w:t>&gt;&lt;/</w:t>
+                      </w:r>
+                      <w:r>
+                        <w:rPr>
+                          <w:rFonts w:ascii="宋体" w:eastAsia="宋体" w:hAnsi="宋体" w:cs="宋体" w:hint="eastAsia"/>
+                          <w:b/>
+                          <w:bCs/>
+                          <w:color w:val="000080"/>
+                          <w:kern w:val="0"/>
+                          <w:sz w:val="27"/>
+                          <w:szCs w:val="27"/>
+                          <w:shd w:val="clear" w:color="auto" w:fill="EFEFEF"/>
+                        </w:rPr>
+                        <w:t>div</w:t>
+                      </w:r>
+                      <w:r>
+                        <w:rPr>
+                          <w:rFonts w:ascii="宋体" w:eastAsia="宋体" w:hAnsi="宋体" w:cs="宋体" w:hint="eastAsia"/>
+                          <w:color w:val="000000"/>
+                          <w:kern w:val="0"/>
+                          <w:sz w:val="27"/>
+                          <w:szCs w:val="27"/>
+                          <w:shd w:val="clear" w:color="auto" w:fill="EFEFEF"/>
+                        </w:rPr>
+                        <w:t>&gt;</w:t>
+                      </w:r>
+                    </w:p>
+                    <w:p/>
+                  </w:txbxContent>
+                </v:textbox>
+              </v:shape>
+            </w:pict>
+          </mc:Fallback>
+        </mc:AlternateContent>
+      </w:r>
+      <w:r>
+        <w:rPr>
+          <w:rFonts w:hint="eastAsia"/>
+        </w:rPr>
+        <w:t>2.</w:t>
+      </w:r>
+      <w:r>
+        <w:rPr>
+          <w:rFonts w:hint="eastAsia"/>
+        </w:rPr>
+        <w:t>数据字典</w:t>
+      </w:r>
+    </w:p>
+    <w:p/>
+    <w:p/>
+    <w:p/>
+    <w:p/>
+    <w:p/>
+    <w:p/>
+    <w:p/>
+    <w:p/>
+    <w:p/>
+    <w:p>
+      <w:pPr>
+        <w:pStyle w:val="1"/>
+        <w:rPr>
+          <w:rFonts w:hint="eastAsia"/>
+        </w:rPr>
+      </w:pPr>
+      <w:r>
+        <w:rPr>
+          <w:rFonts w:hint="eastAsia"/>
+        </w:rPr>
+        <w:t>6.</w:t>
+      </w:r>
+      <w:bookmarkStart w:id="0" w:name="_GoBack"/>
+      <w:bookmarkEnd w:id="0"/>
     </w:p>
     <w:sectPr>
       <w:pgSz w:w="11906" w:h="16838"/>
@@ -14657,6 +16110,44 @@
     </w:sectPr>
   </w:body>
 </w:document>
+</file>
+
+<file path=word/endnotes.xml><?xml version="1.0" encoding="utf-8"?>
+<w:endnotes xmlns:wpc="http://schemas.microsoft.com/office/word/2010/wordprocessingCanvas" xmlns:mc="http://schemas.openxmlformats.org/markup-compatibility/2006" xmlns:o="urn:schemas-microsoft-com:office:office" xmlns:r="http://schemas.openxmlformats.org/officeDocument/2006/relationships" xmlns:m="http://schemas.openxmlformats.org/officeDocument/2006/math" xmlns:v="urn:schemas-microsoft-com:vml" xmlns:wp14="http://schemas.microsoft.com/office/word/2010/wordprocessingDrawing" xmlns:wp="http://schemas.openxmlformats.org/drawingml/2006/wordprocessingDrawing" xmlns:w10="urn:schemas-microsoft-com:office:word" xmlns:w="http://schemas.openxmlformats.org/wordprocessingml/2006/main" xmlns:w14="http://schemas.microsoft.com/office/word/2010/wordml" xmlns:w15="http://schemas.microsoft.com/office/word/2012/wordml" xmlns:wpg="http://schemas.microsoft.com/office/word/2010/wordprocessingGroup" xmlns:wpi="http://schemas.microsoft.com/office/word/2010/wordprocessingInk" xmlns:wne="http://schemas.microsoft.com/office/word/2006/wordml" xmlns:wps="http://schemas.microsoft.com/office/word/2010/wordprocessingShape" mc:Ignorable="w14 w15 wp14">
+  <w:endnote w:type="separator" w:id="-1">
+    <w:p>
+      <w:r>
+        <w:separator/>
+      </w:r>
+    </w:p>
+  </w:endnote>
+  <w:endnote w:type="continuationSeparator" w:id="0">
+    <w:p>
+      <w:r>
+        <w:continuationSeparator/>
+      </w:r>
+    </w:p>
+  </w:endnote>
+</w:endnotes>
+</file>
+
+<file path=word/footnotes.xml><?xml version="1.0" encoding="utf-8"?>
+<w:footnotes xmlns:wpc="http://schemas.microsoft.com/office/word/2010/wordprocessingCanvas" xmlns:mc="http://schemas.openxmlformats.org/markup-compatibility/2006" xmlns:o="urn:schemas-microsoft-com:office:office" xmlns:r="http://schemas.openxmlformats.org/officeDocument/2006/relationships" xmlns:m="http://schemas.openxmlformats.org/officeDocument/2006/math" xmlns:v="urn:schemas-microsoft-com:vml" xmlns:wp14="http://schemas.microsoft.com/office/word/2010/wordprocessingDrawing" xmlns:wp="http://schemas.openxmlformats.org/drawingml/2006/wordprocessingDrawing" xmlns:w10="urn:schemas-microsoft-com:office:word" xmlns:w="http://schemas.openxmlformats.org/wordprocessingml/2006/main" xmlns:w14="http://schemas.microsoft.com/office/word/2010/wordml" xmlns:w15="http://schemas.microsoft.com/office/word/2012/wordml" xmlns:wpg="http://schemas.microsoft.com/office/word/2010/wordprocessingGroup" xmlns:wpi="http://schemas.microsoft.com/office/word/2010/wordprocessingInk" xmlns:wne="http://schemas.microsoft.com/office/word/2006/wordml" xmlns:wps="http://schemas.microsoft.com/office/word/2010/wordprocessingShape" mc:Ignorable="w14 w15 wp14">
+  <w:footnote w:type="separator" w:id="-1">
+    <w:p>
+      <w:r>
+        <w:separator/>
+      </w:r>
+    </w:p>
+  </w:footnote>
+  <w:footnote w:type="continuationSeparator" w:id="0">
+    <w:p>
+      <w:r>
+        <w:continuationSeparator/>
+      </w:r>
+    </w:p>
+  </w:footnote>
+</w:footnotes>
 </file>
 
 <file path=word/styles.xml><?xml version="1.0" encoding="utf-8"?>
@@ -15265,6 +16756,71 @@
       <w:szCs w:val="32"/>
     </w:rPr>
   </w:style>
+  <w:style w:type="paragraph" w:styleId="a4">
+    <w:name w:val="header"/>
+    <w:basedOn w:val="a"/>
+    <w:link w:val="Char0"/>
+    <w:uiPriority w:val="99"/>
+    <w:unhideWhenUsed/>
+    <w:rsid w:val="00CC43F1"/>
+    <w:pPr>
+      <w:pBdr>
+        <w:bottom w:val="single" w:sz="6" w:space="1" w:color="auto"/>
+      </w:pBdr>
+      <w:tabs>
+        <w:tab w:val="center" w:pos="4153"/>
+        <w:tab w:val="right" w:pos="8306"/>
+      </w:tabs>
+      <w:snapToGrid w:val="0"/>
+      <w:jc w:val="center"/>
+    </w:pPr>
+    <w:rPr>
+      <w:sz w:val="18"/>
+      <w:szCs w:val="18"/>
+    </w:rPr>
+  </w:style>
+  <w:style w:type="character" w:customStyle="1" w:styleId="Char0">
+    <w:name w:val="页眉 Char"/>
+    <w:basedOn w:val="a0"/>
+    <w:link w:val="a4"/>
+    <w:uiPriority w:val="99"/>
+    <w:rsid w:val="00CC43F1"/>
+    <w:rPr>
+      <w:sz w:val="18"/>
+      <w:szCs w:val="18"/>
+    </w:rPr>
+  </w:style>
+  <w:style w:type="paragraph" w:styleId="a5">
+    <w:name w:val="footer"/>
+    <w:basedOn w:val="a"/>
+    <w:link w:val="Char1"/>
+    <w:uiPriority w:val="99"/>
+    <w:unhideWhenUsed/>
+    <w:rsid w:val="00CC43F1"/>
+    <w:pPr>
+      <w:tabs>
+        <w:tab w:val="center" w:pos="4153"/>
+        <w:tab w:val="right" w:pos="8306"/>
+      </w:tabs>
+      <w:snapToGrid w:val="0"/>
+      <w:jc w:val="left"/>
+    </w:pPr>
+    <w:rPr>
+      <w:sz w:val="18"/>
+      <w:szCs w:val="18"/>
+    </w:rPr>
+  </w:style>
+  <w:style w:type="character" w:customStyle="1" w:styleId="Char1">
+    <w:name w:val="页脚 Char"/>
+    <w:basedOn w:val="a0"/>
+    <w:link w:val="a5"/>
+    <w:uiPriority w:val="99"/>
+    <w:rsid w:val="00CC43F1"/>
+    <w:rPr>
+      <w:sz w:val="18"/>
+      <w:szCs w:val="18"/>
+    </w:rPr>
+  </w:style>
 </w:styles>
 </file>
 

</xml_diff>